<commit_message>
New ReviewApproval & Removal of old
</commit_message>
<xml_diff>
--- a/public/templates/approval.docx
+++ b/public/templates/approval.docx
@@ -160,6 +160,13 @@
         </w:rPr>
         <w:t>${COMPANY_LOCATION</w:t>
       </w:r>
+      <w:r>
+        <w:rPr>
+          <w:rFonts w:ascii="Arial" w:eastAsia="Arial" w:hAnsi="Arial" w:cs="Arial"/>
+          <w:color w:val="000000" w:themeColor="text1"/>
+        </w:rPr>
+        <w:t>}</w:t>
+      </w:r>
     </w:p>
     <w:p>
       <w:pPr>
@@ -234,7 +241,21 @@
           <w:rFonts w:ascii="Arial" w:eastAsia="Arial" w:hAnsi="Arial" w:cs="Arial"/>
           <w:color w:val="000000" w:themeColor="text1"/>
         </w:rPr>
-        <w:t>${POSITION}</w:t>
+        <w:t>${</w:t>
+      </w:r>
+      <w:r>
+        <w:rPr>
+          <w:rFonts w:ascii="Arial" w:eastAsia="Arial" w:hAnsi="Arial" w:cs="Arial"/>
+          <w:color w:val="000000" w:themeColor="text1"/>
+        </w:rPr>
+        <w:t>PD_</w:t>
+      </w:r>
+      <w:r>
+        <w:rPr>
+          <w:rFonts w:ascii="Arial" w:eastAsia="Arial" w:hAnsi="Arial" w:cs="Arial"/>
+          <w:color w:val="000000" w:themeColor="text1"/>
+        </w:rPr>
+        <w:t>POSITION}</w:t>
       </w:r>
       <w:r>
         <w:rPr>
@@ -357,6 +378,14 @@
           <w:color w:val="000000" w:themeColor="text1"/>
         </w:rPr>
         <w:t>“</w:t>
+      </w:r>
+      <w:r>
+        <w:rPr>
+          <w:rFonts w:ascii="Arial" w:eastAsia="Arial" w:hAnsi="Arial" w:cs="Arial"/>
+          <w:b/>
+          <w:color w:val="000000" w:themeColor="text1"/>
+        </w:rPr>
+        <w:t>$</w:t>
       </w:r>
       <w:r>
         <w:rPr>
@@ -818,13 +847,6 @@
           <w:color w:val="000000" w:themeColor="text1"/>
         </w:rPr>
       </w:pPr>
-      <w:r>
-        <w:rPr>
-          <w:rFonts w:ascii="Arial" w:eastAsia="Arial" w:hAnsi="Arial" w:cs="Arial"/>
-          <w:color w:val="000000" w:themeColor="text1"/>
-        </w:rPr>
-        <w:t>Very truly yours,</w:t>
-      </w:r>
     </w:p>
     <w:p>
       <w:pPr>
@@ -845,118 +867,342 @@
       <w:r>
         <w:rPr>
           <w:rFonts w:ascii="Arial" w:eastAsia="Arial" w:hAnsi="Arial" w:cs="Arial"/>
-          <w:noProof/>
-          <w:color w:val="000000" w:themeColor="text1"/>
-        </w:rPr>
-        <mc:AlternateContent>
-          <mc:Choice Requires="wps">
-            <w:drawing>
-              <wp:anchor distT="0" distB="0" distL="114300" distR="114300" simplePos="0" relativeHeight="251659264" behindDoc="0" locked="0" layoutInCell="1" allowOverlap="1" wp14:anchorId="4F476FB1" wp14:editId="6C09CCEF">
-                <wp:simplePos x="0" y="0"/>
-                <wp:positionH relativeFrom="column">
-                  <wp:posOffset>480060</wp:posOffset>
-                </wp:positionH>
-                <wp:positionV relativeFrom="paragraph">
-                  <wp:posOffset>111125</wp:posOffset>
-                </wp:positionV>
-                <wp:extent cx="1089660" cy="274320"/>
-                <wp:effectExtent l="0" t="0" r="0" b="0"/>
-                <wp:wrapNone/>
-                <wp:docPr id="1885681882" name="Text Box 2"/>
-                <wp:cNvGraphicFramePr/>
-                <a:graphic xmlns:a="http://schemas.openxmlformats.org/drawingml/2006/main">
-                  <a:graphicData uri="http://schemas.microsoft.com/office/word/2010/wordprocessingShape">
-                    <wps:wsp>
-                      <wps:cNvSpPr txBox="1"/>
-                      <wps:spPr>
-                        <a:xfrm>
-                          <a:off x="0" y="0"/>
-                          <a:ext cx="1089660" cy="274320"/>
-                        </a:xfrm>
-                        <a:prstGeom prst="rect">
-                          <a:avLst/>
-                        </a:prstGeom>
-                        <a:noFill/>
-                        <a:ln>
-                          <a:noFill/>
-                        </a:ln>
-                      </wps:spPr>
-                      <wps:style>
-                        <a:lnRef idx="0">
-                          <a:scrgbClr r="0" g="0" b="0"/>
-                        </a:lnRef>
-                        <a:fillRef idx="0">
-                          <a:scrgbClr r="0" g="0" b="0"/>
-                        </a:fillRef>
-                        <a:effectRef idx="0">
-                          <a:scrgbClr r="0" g="0" b="0"/>
-                        </a:effectRef>
-                        <a:fontRef idx="minor">
-                          <a:schemeClr val="dk1"/>
-                        </a:fontRef>
-                      </wps:style>
-                      <wps:txbx>
+          <w:color w:val="000000" w:themeColor="text1"/>
+        </w:rPr>
+        <w:t>Very truly yours,</w:t>
+      </w:r>
+    </w:p>
+    <w:p>
+      <w:pPr>
+        <w:pBdr>
+          <w:top w:val="nil"/>
+          <w:left w:val="nil"/>
+          <w:bottom w:val="nil"/>
+          <w:right w:val="nil"/>
+          <w:between w:val="nil"/>
+        </w:pBdr>
+        <w:spacing w:after="0" w:line="240" w:lineRule="auto"/>
+        <w:ind w:firstLine="720"/>
+        <w:jc w:val="both"/>
+        <w:rPr>
+          <w:rFonts w:ascii="Arial" w:eastAsia="Arial" w:hAnsi="Arial" w:cs="Arial"/>
+          <w:color w:val="000000" w:themeColor="text1"/>
+        </w:rPr>
+      </w:pPr>
+    </w:p>
+    <w:tbl>
+      <w:tblPr>
+        <w:tblStyle w:val="TableGrid"/>
+        <w:tblpPr w:leftFromText="180" w:rightFromText="180" w:vertAnchor="text" w:horzAnchor="page" w:tblpX="1705" w:tblpY="-54"/>
+        <w:tblW w:w="0" w:type="auto"/>
+        <w:tblLook w:val="04A0" w:firstRow="1" w:lastRow="0" w:firstColumn="1" w:lastColumn="0" w:noHBand="0" w:noVBand="1"/>
+      </w:tblPr>
+      <w:tblGrid>
+        <w:gridCol w:w="2650"/>
+      </w:tblGrid>
+      <w:tr>
+        <w:trPr>
+          <w:trHeight w:val="251"/>
+        </w:trPr>
+        <w:tc>
+          <w:tcPr>
+            <w:tcW w:w="2650" w:type="dxa"/>
+            <w:tcBorders>
+              <w:top w:val="nil"/>
+              <w:left w:val="nil"/>
+              <w:bottom w:val="nil"/>
+              <w:right w:val="nil"/>
+            </w:tcBorders>
+          </w:tcPr>
+          <w:p>
+            <w:pPr>
+              <w:jc w:val="both"/>
+              <w:rPr>
+                <w:rFonts w:ascii="Arial" w:eastAsia="Arial" w:hAnsi="Arial" w:cs="Arial"/>
+                <w:color w:val="000000" w:themeColor="text1"/>
+              </w:rPr>
+            </w:pPr>
+            <w:r>
+              <w:rPr>
+                <w:rFonts w:ascii="Arial" w:eastAsia="Arial" w:hAnsi="Arial" w:cs="Arial"/>
+                <w:noProof/>
+                <w:color w:val="000000" w:themeColor="text1"/>
+              </w:rPr>
+              <mc:AlternateContent>
+                <mc:Choice Requires="wps">
+                  <w:drawing>
+                    <wp:anchor distT="0" distB="0" distL="114300" distR="114300" simplePos="0" relativeHeight="251659264" behindDoc="0" locked="0" layoutInCell="1" allowOverlap="1" wp14:anchorId="32829240" wp14:editId="0F65BDD0">
+                      <wp:simplePos x="0" y="0"/>
+                      <wp:positionH relativeFrom="margin">
+                        <wp:posOffset>-421277</wp:posOffset>
+                      </wp:positionH>
+                      <wp:positionV relativeFrom="paragraph">
+                        <wp:posOffset>213814</wp:posOffset>
+                      </wp:positionV>
+                      <wp:extent cx="2491740" cy="751114"/>
+                      <wp:effectExtent l="0" t="0" r="0" b="0"/>
+                      <wp:wrapNone/>
+                      <wp:docPr id="947743875" name="Text Box 7"/>
+                      <wp:cNvGraphicFramePr/>
+                      <a:graphic xmlns:a="http://schemas.openxmlformats.org/drawingml/2006/main">
+                        <a:graphicData uri="http://schemas.microsoft.com/office/word/2010/wordprocessingShape">
+                          <wps:wsp>
+                            <wps:cNvSpPr txBox="1"/>
+                            <wps:spPr>
+                              <a:xfrm>
+                                <a:off x="0" y="0"/>
+                                <a:ext cx="2491740" cy="751114"/>
+                              </a:xfrm>
+                              <a:prstGeom prst="rect">
+                                <a:avLst/>
+                              </a:prstGeom>
+                              <a:noFill/>
+                              <a:ln>
+                                <a:noFill/>
+                              </a:ln>
+                            </wps:spPr>
+                            <wps:style>
+                              <a:lnRef idx="0">
+                                <a:scrgbClr r="0" g="0" b="0"/>
+                              </a:lnRef>
+                              <a:fillRef idx="0">
+                                <a:scrgbClr r="0" g="0" b="0"/>
+                              </a:fillRef>
+                              <a:effectRef idx="0">
+                                <a:scrgbClr r="0" g="0" b="0"/>
+                              </a:effectRef>
+                              <a:fontRef idx="minor">
+                                <a:schemeClr val="dk1"/>
+                              </a:fontRef>
+                            </wps:style>
+                            <wps:txbx>
+                              <w:txbxContent>
+                                <w:p>
+                                  <w:pPr>
+                                    <w:pBdr>
+                                      <w:top w:val="nil"/>
+                                      <w:left w:val="nil"/>
+                                      <w:bottom w:val="nil"/>
+                                      <w:right w:val="nil"/>
+                                      <w:between w:val="nil"/>
+                                    </w:pBdr>
+                                    <w:spacing w:after="0" w:line="240" w:lineRule="auto"/>
+                                    <w:rPr>
+                                      <w:rFonts w:ascii="Arial" w:eastAsia="Arial" w:hAnsi="Arial" w:cs="Arial"/>
+                                      <w:b/>
+                                      <w:color w:val="000000" w:themeColor="text1"/>
+                                    </w:rPr>
+                                  </w:pPr>
+                                </w:p>
+                                <w:p>
+                                  <w:pPr>
+                                    <w:pBdr>
+                                      <w:top w:val="nil"/>
+                                      <w:left w:val="nil"/>
+                                      <w:bottom w:val="nil"/>
+                                      <w:right w:val="nil"/>
+                                      <w:between w:val="nil"/>
+                                    </w:pBdr>
+                                    <w:spacing w:after="0" w:line="240" w:lineRule="auto"/>
+                                    <w:rPr>
+                                      <w:rFonts w:ascii="Arial" w:eastAsia="Arial" w:hAnsi="Arial" w:cs="Arial"/>
+                                      <w:b/>
+                                      <w:color w:val="000000" w:themeColor="text1"/>
+                                    </w:rPr>
+                                  </w:pPr>
+                                  <w:r>
+                                    <w:rPr>
+                                      <w:rFonts w:ascii="Arial" w:eastAsia="Arial" w:hAnsi="Arial" w:cs="Arial"/>
+                                      <w:b/>
+                                      <w:color w:val="000000" w:themeColor="text1"/>
+                                    </w:rPr>
+                                    <w:t>ENGR. RUEL VINCENT C. BANAL</w:t>
+                                  </w:r>
+                                </w:p>
+                                <w:p>
+                                  <w:pPr>
+                                    <w:pBdr>
+                                      <w:top w:val="nil"/>
+                                      <w:left w:val="nil"/>
+                                      <w:bottom w:val="nil"/>
+                                      <w:right w:val="nil"/>
+                                      <w:between w:val="nil"/>
+                                    </w:pBdr>
+                                    <w:spacing w:after="0" w:line="240" w:lineRule="auto"/>
+                                    <w:rPr>
+                                      <w:rFonts w:ascii="Arial" w:eastAsia="Arial" w:hAnsi="Arial" w:cs="Arial"/>
+                                      <w:color w:val="000000" w:themeColor="text1"/>
+                                    </w:rPr>
+                                  </w:pPr>
+                                  <w:r>
+                                    <w:rPr>
+                                      <w:rFonts w:ascii="Arial" w:eastAsia="Arial" w:hAnsi="Arial" w:cs="Arial"/>
+                                      <w:color w:val="000000" w:themeColor="text1"/>
+                                    </w:rPr>
+                                    <w:t xml:space="preserve">Officer-in-Charge </w:t>
+                                  </w:r>
+                                  <w:r>
+                                    <w:rPr>
+                                      <w:rFonts w:ascii="Arial" w:eastAsia="Arial" w:hAnsi="Arial" w:cs="Arial"/>
+                                      <w:color w:val="000000" w:themeColor="text1"/>
+                                    </w:rPr>
+                                    <w:t xml:space="preserve">Regional Director </w:t>
+                                  </w:r>
+                                </w:p>
+                                <w:p/>
+                              </w:txbxContent>
+                            </wps:txbx>
+                            <wps:bodyPr rot="0" spcFirstLastPara="0" vertOverflow="overflow" horzOverflow="overflow" vert="horz" wrap="square" lIns="91440" tIns="45720" rIns="91440" bIns="45720" numCol="1" spcCol="0" rtlCol="0" fromWordArt="0" anchor="t" anchorCtr="0" forceAA="0" compatLnSpc="1">
+                              <a:prstTxWarp prst="textNoShape">
+                                <a:avLst/>
+                              </a:prstTxWarp>
+                              <a:noAutofit/>
+                            </wps:bodyPr>
+                          </wps:wsp>
+                        </a:graphicData>
+                      </a:graphic>
+                      <wp14:sizeRelH relativeFrom="margin">
+                        <wp14:pctWidth>0</wp14:pctWidth>
+                      </wp14:sizeRelH>
+                      <wp14:sizeRelV relativeFrom="margin">
+                        <wp14:pctHeight>0</wp14:pctHeight>
+                      </wp14:sizeRelV>
+                    </wp:anchor>
+                  </w:drawing>
+                </mc:Choice>
+                <mc:Fallback>
+                  <w:pict>
+                    <v:shapetype w14:anchorId="32829240" id="_x0000_t202" coordsize="21600,21600" o:spt="202" path="m,l,21600r21600,l21600,xe">
+                      <v:stroke joinstyle="miter"/>
+                      <v:path gradientshapeok="t" o:connecttype="rect"/>
+                    </v:shapetype>
+                    <v:shape id="Text Box 7" o:spid="_x0000_s1026" type="#_x0000_t202" style="position:absolute;left:0;text-align:left;margin-left:-33.15pt;margin-top:16.85pt;width:196.2pt;height:59.15pt;z-index:251659264;visibility:visible;mso-wrap-style:square;mso-width-percent:0;mso-height-percent:0;mso-wrap-distance-left:9pt;mso-wrap-distance-top:0;mso-wrap-distance-right:9pt;mso-wrap-distance-bottom:0;mso-position-horizontal:absolute;mso-position-horizontal-relative:margin;mso-position-vertical:absolute;mso-position-vertical-relative:text;mso-width-percent:0;mso-height-percent:0;mso-width-relative:margin;mso-height-relative:margin;v-text-anchor:top" o:gfxdata="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" filled="f" stroked="f">
+                      <v:textbox>
                         <w:txbxContent>
                           <w:p>
                             <w:pPr>
+                              <w:pBdr>
+                                <w:top w:val="nil"/>
+                                <w:left w:val="nil"/>
+                                <w:bottom w:val="nil"/>
+                                <w:right w:val="nil"/>
+                                <w:between w:val="nil"/>
+                              </w:pBdr>
+                              <w:spacing w:after="0" w:line="240" w:lineRule="auto"/>
                               <w:rPr>
-                                <w:lang w:val="en-PH"/>
+                                <w:rFonts w:ascii="Arial" w:eastAsia="Arial" w:hAnsi="Arial" w:cs="Arial"/>
+                                <w:b/>
+                                <w:color w:val="000000" w:themeColor="text1"/>
+                              </w:rPr>
+                            </w:pPr>
+                          </w:p>
+                          <w:p>
+                            <w:pPr>
+                              <w:pBdr>
+                                <w:top w:val="nil"/>
+                                <w:left w:val="nil"/>
+                                <w:bottom w:val="nil"/>
+                                <w:right w:val="nil"/>
+                                <w:between w:val="nil"/>
+                              </w:pBdr>
+                              <w:spacing w:after="0" w:line="240" w:lineRule="auto"/>
+                              <w:rPr>
+                                <w:rFonts w:ascii="Arial" w:eastAsia="Arial" w:hAnsi="Arial" w:cs="Arial"/>
+                                <w:b/>
+                                <w:color w:val="000000" w:themeColor="text1"/>
                               </w:rPr>
                             </w:pPr>
                             <w:r>
                               <w:rPr>
-                                <w:lang w:val="en-PH"/>
+                                <w:rFonts w:ascii="Arial" w:eastAsia="Arial" w:hAnsi="Arial" w:cs="Arial"/>
+                                <w:b/>
+                                <w:color w:val="000000" w:themeColor="text1"/>
                               </w:rPr>
-                              <w:t>${e-signature}</w:t>
+                              <w:t>ENGR. RUEL VINCENT C. BANAL</w:t>
                             </w:r>
                           </w:p>
+                          <w:p>
+                            <w:pPr>
+                              <w:pBdr>
+                                <w:top w:val="nil"/>
+                                <w:left w:val="nil"/>
+                                <w:bottom w:val="nil"/>
+                                <w:right w:val="nil"/>
+                                <w:between w:val="nil"/>
+                              </w:pBdr>
+                              <w:spacing w:after="0" w:line="240" w:lineRule="auto"/>
+                              <w:rPr>
+                                <w:rFonts w:ascii="Arial" w:eastAsia="Arial" w:hAnsi="Arial" w:cs="Arial"/>
+                                <w:color w:val="000000" w:themeColor="text1"/>
+                              </w:rPr>
+                            </w:pPr>
+                            <w:r>
+                              <w:rPr>
+                                <w:rFonts w:ascii="Arial" w:eastAsia="Arial" w:hAnsi="Arial" w:cs="Arial"/>
+                                <w:color w:val="000000" w:themeColor="text1"/>
+                              </w:rPr>
+                              <w:t xml:space="preserve">Officer-in-Charge </w:t>
+                            </w:r>
+                            <w:r>
+                              <w:rPr>
+                                <w:rFonts w:ascii="Arial" w:eastAsia="Arial" w:hAnsi="Arial" w:cs="Arial"/>
+                                <w:color w:val="000000" w:themeColor="text1"/>
+                              </w:rPr>
+                              <w:t xml:space="preserve">Regional Director </w:t>
+                            </w:r>
+                          </w:p>
+                          <w:p/>
                         </w:txbxContent>
-                      </wps:txbx>
-                      <wps:bodyPr rot="0" spcFirstLastPara="0" vertOverflow="overflow" horzOverflow="overflow" vert="horz" wrap="square" lIns="91440" tIns="45720" rIns="91440" bIns="45720" numCol="1" spcCol="0" rtlCol="0" fromWordArt="0" anchor="t" anchorCtr="0" forceAA="0" compatLnSpc="1">
-                        <a:prstTxWarp prst="textNoShape">
-                          <a:avLst/>
-                        </a:prstTxWarp>
-                        <a:noAutofit/>
-                      </wps:bodyPr>
-                    </wps:wsp>
-                  </a:graphicData>
-                </a:graphic>
-                <wp14:sizeRelH relativeFrom="margin">
-                  <wp14:pctWidth>0</wp14:pctWidth>
-                </wp14:sizeRelH>
-              </wp:anchor>
-            </w:drawing>
-          </mc:Choice>
-          <mc:Fallback>
-            <w:pict>
-              <v:shapetype w14:anchorId="4F476FB1" id="_x0000_t202" coordsize="21600,21600" o:spt="202" path="m,l,21600r21600,l21600,xe">
-                <v:stroke joinstyle="miter"/>
-                <v:path gradientshapeok="t" o:connecttype="rect"/>
-              </v:shapetype>
-              <v:shape id="Text Box 2" o:spid="_x0000_s1026" type="#_x0000_t202" style="position:absolute;left:0;text-align:left;margin-left:37.8pt;margin-top:8.75pt;width:85.8pt;height:21.6pt;z-index:251659264;visibility:visible;mso-wrap-style:square;mso-width-percent:0;mso-wrap-distance-left:9pt;mso-wrap-distance-top:0;mso-wrap-distance-right:9pt;mso-wrap-distance-bottom:0;mso-position-horizontal:absolute;mso-position-horizontal-relative:text;mso-position-vertical:absolute;mso-position-vertical-relative:text;mso-width-percent:0;mso-width-relative:margin;v-text-anchor:top" o:gfxdata="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" filled="f" stroked="f">
-                <v:textbox>
-                  <w:txbxContent>
-                    <w:p>
-                      <w:pPr>
-                        <w:rPr>
-                          <w:lang w:val="en-PH"/>
-                        </w:rPr>
-                      </w:pPr>
-                      <w:r>
-                        <w:rPr>
-                          <w:lang w:val="en-PH"/>
-                        </w:rPr>
-                        <w:t>${e-signature}</w:t>
-                      </w:r>
-                    </w:p>
-                  </w:txbxContent>
-                </v:textbox>
-              </v:shape>
-            </w:pict>
-          </mc:Fallback>
-        </mc:AlternateContent>
-      </w:r>
-    </w:p>
+                      </v:textbox>
+                      <w10:wrap anchorx="margin"/>
+                    </v:shape>
+                  </w:pict>
+                </mc:Fallback>
+              </mc:AlternateContent>
+            </w:r>
+            <w:r>
+              <w:rPr>
+                <w:rFonts w:ascii="Arial" w:eastAsia="Arial" w:hAnsi="Arial" w:cs="Arial"/>
+                <w:color w:val="000000" w:themeColor="text1"/>
+              </w:rPr>
+              <w:t>${</w:t>
+            </w:r>
+            <w:proofErr w:type="spellStart"/>
+            <w:r>
+              <w:rPr>
+                <w:rFonts w:ascii="Arial" w:eastAsia="Arial" w:hAnsi="Arial" w:cs="Arial"/>
+                <w:color w:val="000000" w:themeColor="text1"/>
+              </w:rPr>
+              <w:t>rdsignature</w:t>
+            </w:r>
+            <w:proofErr w:type="spellEnd"/>
+            <w:r>
+              <w:rPr>
+                <w:rFonts w:ascii="Arial" w:eastAsia="Arial" w:hAnsi="Arial" w:cs="Arial"/>
+                <w:color w:val="000000" w:themeColor="text1"/>
+              </w:rPr>
+              <w:t>}</w:t>
+            </w:r>
+            <w:r>
+              <w:rPr>
+                <w:rFonts w:ascii="Arial" w:eastAsia="Arial" w:hAnsi="Arial" w:cs="Arial"/>
+                <w:color w:val="000000" w:themeColor="text1"/>
+              </w:rPr>
+              <w:br/>
+            </w:r>
+          </w:p>
+          <w:p>
+            <w:pPr>
+              <w:jc w:val="both"/>
+              <w:rPr>
+                <w:rFonts w:ascii="Arial" w:eastAsia="Arial" w:hAnsi="Arial" w:cs="Arial"/>
+                <w:color w:val="000000" w:themeColor="text1"/>
+              </w:rPr>
+            </w:pPr>
+          </w:p>
+        </w:tc>
+      </w:tr>
+    </w:tbl>
     <w:p>
       <w:pPr>
         <w:pBdr>
@@ -973,61 +1219,6 @@
           <w:color w:val="000000" w:themeColor="text1"/>
         </w:rPr>
       </w:pPr>
-    </w:p>
-    <w:p>
-      <w:pPr>
-        <w:pBdr>
-          <w:top w:val="nil"/>
-          <w:left w:val="nil"/>
-          <w:bottom w:val="nil"/>
-          <w:right w:val="nil"/>
-          <w:between w:val="nil"/>
-        </w:pBdr>
-        <w:spacing w:after="0" w:line="240" w:lineRule="auto"/>
-        <w:rPr>
-          <w:rFonts w:ascii="Arial" w:eastAsia="Arial" w:hAnsi="Arial" w:cs="Arial"/>
-          <w:b/>
-          <w:color w:val="000000" w:themeColor="text1"/>
-        </w:rPr>
-      </w:pPr>
-      <w:r>
-        <w:rPr>
-          <w:rFonts w:ascii="Arial" w:eastAsia="Arial" w:hAnsi="Arial" w:cs="Arial"/>
-          <w:b/>
-          <w:color w:val="000000" w:themeColor="text1"/>
-        </w:rPr>
-        <w:t>ENGR. RUEL VINCENT C. BANAL</w:t>
-      </w:r>
-    </w:p>
-    <w:p>
-      <w:pPr>
-        <w:pBdr>
-          <w:top w:val="nil"/>
-          <w:left w:val="nil"/>
-          <w:bottom w:val="nil"/>
-          <w:right w:val="nil"/>
-          <w:between w:val="nil"/>
-        </w:pBdr>
-        <w:spacing w:after="0" w:line="240" w:lineRule="auto"/>
-        <w:rPr>
-          <w:rFonts w:ascii="Arial" w:eastAsia="Arial" w:hAnsi="Arial" w:cs="Arial"/>
-          <w:color w:val="000000" w:themeColor="text1"/>
-        </w:rPr>
-      </w:pPr>
-      <w:r>
-        <w:rPr>
-          <w:rFonts w:ascii="Arial" w:eastAsia="Arial" w:hAnsi="Arial" w:cs="Arial"/>
-          <w:color w:val="000000" w:themeColor="text1"/>
-        </w:rPr>
-        <w:t xml:space="preserve">Officer-in-Charge </w:t>
-      </w:r>
-      <w:r>
-        <w:rPr>
-          <w:rFonts w:ascii="Arial" w:eastAsia="Arial" w:hAnsi="Arial" w:cs="Arial"/>
-          <w:color w:val="000000" w:themeColor="text1"/>
-        </w:rPr>
-        <w:t xml:space="preserve">Regional Director </w:t>
-      </w:r>
     </w:p>
     <w:sectPr>
       <w:headerReference w:type="default" r:id="rId7"/>
@@ -1127,7 +1318,7 @@
             </wp:anchor>
           </w:drawing>
         </mc:Choice>
-        <mc:Fallback xmlns:sl="http://schemas.openxmlformats.org/schemaLibrary/2006/main" xmlns:a="http://schemas.openxmlformats.org/drawingml/2006/main" xmlns:pic="http://schemas.openxmlformats.org/drawingml/2006/picture" xmlns:c="http://schemas.openxmlformats.org/drawingml/2006/chart" xmlns:lc="http://schemas.openxmlformats.org/drawingml/2006/lockedCanvas" xmlns:dgm="http://schemas.openxmlformats.org/drawingml/2006/diagram" xmlns="http://schemas.microsoft.com/office/tasks/2019/documenttasks" xmlns:cr="http://schemas.microsoft.com/office/comments/2020/reactions">
+        <mc:Fallback xmlns:cr="http://schemas.microsoft.com/office/comments/2020/reactions" xmlns="http://schemas.microsoft.com/office/tasks/2019/documenttasks" xmlns:dgm="http://schemas.openxmlformats.org/drawingml/2006/diagram" xmlns:lc="http://schemas.openxmlformats.org/drawingml/2006/lockedCanvas" xmlns:c="http://schemas.openxmlformats.org/drawingml/2006/chart" xmlns:pic="http://schemas.openxmlformats.org/drawingml/2006/picture" xmlns:a="http://schemas.openxmlformats.org/drawingml/2006/main" xmlns:sl="http://schemas.openxmlformats.org/schemaLibrary/2006/main">
           <w:drawing>
             <wp:anchor allowOverlap="1" behindDoc="0" distB="0" distT="0" distL="114300" distR="114300" hidden="0" layoutInCell="1" locked="0" relativeHeight="0" simplePos="0">
               <wp:simplePos x="0" y="0"/>
@@ -1568,7 +1759,7 @@
               <wp:inline distT="0" distB="0" distL="0" distR="0" wp14:anchorId="4162CC67" wp14:editId="06486AF5">
                 <wp:extent cx="1788160" cy="691515"/>
                 <wp:effectExtent l="0" t="0" r="0" b="0"/>
-                <wp:docPr id="3" name="image1.png"/>
+                <wp:docPr id="465363463" name="image1.png"/>
                 <wp:cNvGraphicFramePr/>
                 <a:graphic xmlns:a="http://schemas.openxmlformats.org/drawingml/2006/main">
                   <a:graphicData uri="http://schemas.openxmlformats.org/drawingml/2006/picture">
@@ -2988,7 +3179,7 @@
           <wp:extent cx="6622276" cy="838132"/>
           <wp:effectExtent l="0" t="0" r="0" b="0"/>
           <wp:wrapNone/>
-          <wp:docPr id="2" name="image2.png"/>
+          <wp:docPr id="408346095" name="image2.png"/>
           <wp:cNvGraphicFramePr/>
           <a:graphic xmlns:a="http://schemas.openxmlformats.org/drawingml/2006/main">
             <a:graphicData uri="http://schemas.openxmlformats.org/drawingml/2006/picture">
@@ -3723,6 +3914,25 @@
       </w:tblCellMar>
     </w:tblPr>
   </w:style>
+  <w:style w:type="table" w:styleId="TableGrid">
+    <w:name w:val="Table Grid"/>
+    <w:basedOn w:val="TableNormal"/>
+    <w:uiPriority w:val="39"/>
+    <w:rsid w:val="00731C1A"/>
+    <w:pPr>
+      <w:spacing w:after="0" w:line="240" w:lineRule="auto"/>
+    </w:pPr>
+    <w:tblPr>
+      <w:tblBorders>
+        <w:top w:val="single" w:sz="4" w:space="0" w:color="auto"/>
+        <w:left w:val="single" w:sz="4" w:space="0" w:color="auto"/>
+        <w:bottom w:val="single" w:sz="4" w:space="0" w:color="auto"/>
+        <w:right w:val="single" w:sz="4" w:space="0" w:color="auto"/>
+        <w:insideH w:val="single" w:sz="4" w:space="0" w:color="auto"/>
+        <w:insideV w:val="single" w:sz="4" w:space="0" w:color="auto"/>
+      </w:tblBorders>
+    </w:tblPr>
+  </w:style>
 </w:styles>
 </file>
 

</xml_diff>